<commit_message>
Se termina la introduccion Frontend
</commit_message>
<xml_diff>
--- a/01 - INTRO/Practicas/Diseño UI.docx
+++ b/01 - INTRO/Practicas/Diseño UI.docx
@@ -10,9 +10,9 @@
         </w:rPr>
         <w:drawing>
           <wp:inline distT="0" distB="0" distL="0" distR="0">
-            <wp:extent cx="3816985" cy="8258810"/>
-            <wp:effectExtent l="0" t="0" r="0" b="8890"/>
-            <wp:docPr id="1" name="Imagen 1"/>
+            <wp:extent cx="2217831" cy="4798721"/>
+            <wp:effectExtent l="0" t="0" r="0" b="1905"/>
+            <wp:docPr id="4" name="Imagen 4"/>
             <wp:cNvGraphicFramePr>
               <a:graphicFrameLocks xmlns:a="http://schemas.openxmlformats.org/drawingml/2006/main" noChangeAspect="1"/>
             </wp:cNvGraphicFramePr>
@@ -20,7 +20,7 @@
               <a:graphicData uri="http://schemas.openxmlformats.org/drawingml/2006/picture">
                 <pic:pic xmlns:pic="http://schemas.openxmlformats.org/drawingml/2006/picture">
                   <pic:nvPicPr>
-                    <pic:cNvPr id="1" name="iPhone 13, 12 Pro Max – 1.png"/>
+                    <pic:cNvPr id="4" name="iPhone 13, 12 Pro Max – 1.png"/>
                     <pic:cNvPicPr/>
                   </pic:nvPicPr>
                   <pic:blipFill>
@@ -38,7 +38,7 @@
                   <pic:spPr>
                     <a:xfrm>
                       <a:off x="0" y="0"/>
-                      <a:ext cx="3816985" cy="8258810"/>
+                      <a:ext cx="2233354" cy="4832308"/>
                     </a:xfrm>
                     <a:prstGeom prst="rect">
                       <a:avLst/>
@@ -50,6 +50,9 @@
           </wp:inline>
         </w:drawing>
       </w:r>
+      <w:r>
+        <w:t xml:space="preserve">                                 </w:t>
+      </w:r>
       <w:bookmarkStart w:id="0" w:name="_GoBack"/>
       <w:bookmarkEnd w:id="0"/>
       <w:r>
@@ -57,12 +60,11 @@
           <w:noProof/>
           <w:lang w:eastAsia="es-MX"/>
         </w:rPr>
-        <w:lastRenderedPageBreak/>
         <w:drawing>
           <wp:inline distT="0" distB="0" distL="0" distR="0">
-            <wp:extent cx="3816985" cy="8258810"/>
-            <wp:effectExtent l="0" t="0" r="0" b="8890"/>
-            <wp:docPr id="2" name="Imagen 2"/>
+            <wp:extent cx="2214007" cy="4790447"/>
+            <wp:effectExtent l="0" t="0" r="0" b="0"/>
+            <wp:docPr id="5" name="Imagen 5"/>
             <wp:cNvGraphicFramePr>
               <a:graphicFrameLocks xmlns:a="http://schemas.openxmlformats.org/drawingml/2006/main" noChangeAspect="1"/>
             </wp:cNvGraphicFramePr>
@@ -70,11 +72,11 @@
               <a:graphicData uri="http://schemas.openxmlformats.org/drawingml/2006/picture">
                 <pic:pic xmlns:pic="http://schemas.openxmlformats.org/drawingml/2006/picture">
                   <pic:nvPicPr>
-                    <pic:cNvPr id="2" name="iPhone 13, 12 Pro Max – 2.png"/>
+                    <pic:cNvPr id="5" name="iPhone 13, 12 Pro Max – 2.png"/>
                     <pic:cNvPicPr/>
                   </pic:nvPicPr>
                   <pic:blipFill>
-                    <a:blip r:embed="rId4">
+                    <a:blip r:embed="rId5">
                       <a:extLst>
                         <a:ext uri="{28A0092B-C50C-407E-A947-70E740481C1C}">
                           <a14:useLocalDpi xmlns:a14="http://schemas.microsoft.com/office/drawing/2010/main" val="0"/>
@@ -88,7 +90,7 @@
                   <pic:spPr>
                     <a:xfrm>
                       <a:off x="0" y="0"/>
-                      <a:ext cx="3816985" cy="8258810"/>
+                      <a:ext cx="2235029" cy="4835932"/>
                     </a:xfrm>
                     <a:prstGeom prst="rect">
                       <a:avLst/>
@@ -108,9 +110,9 @@
         <w:lastRenderedPageBreak/>
         <w:drawing>
           <wp:inline distT="0" distB="0" distL="0" distR="0">
-            <wp:extent cx="3816985" cy="8258810"/>
-            <wp:effectExtent l="0" t="0" r="0" b="8890"/>
-            <wp:docPr id="3" name="Imagen 3"/>
+            <wp:extent cx="2312495" cy="5003546"/>
+            <wp:effectExtent l="0" t="0" r="0" b="6985"/>
+            <wp:docPr id="6" name="Imagen 6"/>
             <wp:cNvGraphicFramePr>
               <a:graphicFrameLocks xmlns:a="http://schemas.openxmlformats.org/drawingml/2006/main" noChangeAspect="1"/>
             </wp:cNvGraphicFramePr>
@@ -118,11 +120,11 @@
               <a:graphicData uri="http://schemas.openxmlformats.org/drawingml/2006/picture">
                 <pic:pic xmlns:pic="http://schemas.openxmlformats.org/drawingml/2006/picture">
                   <pic:nvPicPr>
-                    <pic:cNvPr id="3" name="iPhone 13, 12 Pro Max – 3.png"/>
+                    <pic:cNvPr id="6" name="iPhone 13, 12 Pro Max – 3.png"/>
                     <pic:cNvPicPr/>
                   </pic:nvPicPr>
                   <pic:blipFill>
-                    <a:blip r:embed="rId4">
+                    <a:blip r:embed="rId6">
                       <a:extLst>
                         <a:ext uri="{28A0092B-C50C-407E-A947-70E740481C1C}">
                           <a14:useLocalDpi xmlns:a14="http://schemas.microsoft.com/office/drawing/2010/main" val="0"/>
@@ -136,7 +138,57 @@
                   <pic:spPr>
                     <a:xfrm>
                       <a:off x="0" y="0"/>
-                      <a:ext cx="3816985" cy="8258810"/>
+                      <a:ext cx="2330914" cy="5043398"/>
+                    </a:xfrm>
+                    <a:prstGeom prst="rect">
+                      <a:avLst/>
+                    </a:prstGeom>
+                  </pic:spPr>
+                </pic:pic>
+              </a:graphicData>
+            </a:graphic>
+          </wp:inline>
+        </w:drawing>
+      </w:r>
+      <w:r>
+        <w:t xml:space="preserve">                            </w:t>
+      </w:r>
+      <w:r>
+        <w:rPr>
+          <w:noProof/>
+          <w:lang w:eastAsia="es-MX"/>
+        </w:rPr>
+        <w:drawing>
+          <wp:inline distT="0" distB="0" distL="0" distR="0">
+            <wp:extent cx="2318556" cy="5016659"/>
+            <wp:effectExtent l="0" t="0" r="5715" b="0"/>
+            <wp:docPr id="7" name="Imagen 7"/>
+            <wp:cNvGraphicFramePr>
+              <a:graphicFrameLocks xmlns:a="http://schemas.openxmlformats.org/drawingml/2006/main" noChangeAspect="1"/>
+            </wp:cNvGraphicFramePr>
+            <a:graphic xmlns:a="http://schemas.openxmlformats.org/drawingml/2006/main">
+              <a:graphicData uri="http://schemas.openxmlformats.org/drawingml/2006/picture">
+                <pic:pic xmlns:pic="http://schemas.openxmlformats.org/drawingml/2006/picture">
+                  <pic:nvPicPr>
+                    <pic:cNvPr id="7" name="iPhone 13, 12 Pro Max – 4.png"/>
+                    <pic:cNvPicPr/>
+                  </pic:nvPicPr>
+                  <pic:blipFill>
+                    <a:blip r:embed="rId7">
+                      <a:extLst>
+                        <a:ext uri="{28A0092B-C50C-407E-A947-70E740481C1C}">
+                          <a14:useLocalDpi xmlns:a14="http://schemas.microsoft.com/office/drawing/2010/main" val="0"/>
+                        </a:ext>
+                      </a:extLst>
+                    </a:blip>
+                    <a:stretch>
+                      <a:fillRect/>
+                    </a:stretch>
+                  </pic:blipFill>
+                  <pic:spPr>
+                    <a:xfrm>
+                      <a:off x="0" y="0"/>
+                      <a:ext cx="2361849" cy="5110332"/>
                     </a:xfrm>
                     <a:prstGeom prst="rect">
                       <a:avLst/>

</xml_diff>